<commit_message>
Product card completed but add button issue
</commit_message>
<xml_diff>
--- a/Issues.docx
+++ b/Issues.docx
@@ -4,11 +4,17 @@
   <w:body>
     <w:p>
       <w:r>
+        <w:t>Categories.jsx</w:t>
+      </w:r>
+      <w:bookmarkStart w:id="0" w:name="_GoBack"/>
+      <w:bookmarkEnd w:id="0"/>
+    </w:p>
+    <w:p>
+      <w:r>
         <w:t>Before</w:t>
       </w:r>
     </w:p>
     <w:p>
-      <w:bookmarkStart w:id="0" w:name="_GoBack"/>
       <w:r>
         <w:rPr>
           <w:noProof/>
@@ -62,7 +68,6 @@
           </wp:inline>
         </w:drawing>
       </w:r>
-      <w:bookmarkEnd w:id="0"/>
     </w:p>
     <w:p>
       <w:r>
@@ -91,6 +96,114 @@
                   </pic:nvPicPr>
                   <pic:blipFill>
                     <a:blip r:embed="rId5"/>
+                    <a:stretch>
+                      <a:fillRect/>
+                    </a:stretch>
+                  </pic:blipFill>
+                  <pic:spPr>
+                    <a:xfrm>
+                      <a:off x="0" y="0"/>
+                      <a:ext cx="5943600" cy="3343275"/>
+                    </a:xfrm>
+                    <a:prstGeom prst="rect">
+                      <a:avLst/>
+                    </a:prstGeom>
+                  </pic:spPr>
+                </pic:pic>
+              </a:graphicData>
+            </a:graphic>
+          </wp:inline>
+        </w:drawing>
+      </w:r>
+    </w:p>
+    <w:p/>
+    <w:p>
+      <w:r>
+        <w:lastRenderedPageBreak/>
+        <w:br w:type="page"/>
+      </w:r>
+    </w:p>
+    <w:p>
+      <w:r>
+        <w:lastRenderedPageBreak/>
+        <w:t>Product card Issue</w:t>
+      </w:r>
+    </w:p>
+    <w:p>
+      <w:r>
+        <w:t xml:space="preserve">Before </w:t>
+      </w:r>
+    </w:p>
+    <w:p>
+      <w:r>
+        <w:rPr>
+          <w:noProof/>
+        </w:rPr>
+        <w:drawing>
+          <wp:inline distT="0" distB="0" distL="0" distR="0" wp14:anchorId="183A976C" wp14:editId="71D12EB7">
+            <wp:extent cx="5943600" cy="3343275"/>
+            <wp:effectExtent l="0" t="0" r="0" b="9525"/>
+            <wp:docPr id="3" name="Picture 3"/>
+            <wp:cNvGraphicFramePr>
+              <a:graphicFrameLocks xmlns:a="http://schemas.openxmlformats.org/drawingml/2006/main" noChangeAspect="1"/>
+            </wp:cNvGraphicFramePr>
+            <a:graphic xmlns:a="http://schemas.openxmlformats.org/drawingml/2006/main">
+              <a:graphicData uri="http://schemas.openxmlformats.org/drawingml/2006/picture">
+                <pic:pic xmlns:pic="http://schemas.openxmlformats.org/drawingml/2006/picture">
+                  <pic:nvPicPr>
+                    <pic:cNvPr id="1" name=""/>
+                    <pic:cNvPicPr/>
+                  </pic:nvPicPr>
+                  <pic:blipFill>
+                    <a:blip r:embed="rId6"/>
+                    <a:stretch>
+                      <a:fillRect/>
+                    </a:stretch>
+                  </pic:blipFill>
+                  <pic:spPr>
+                    <a:xfrm>
+                      <a:off x="0" y="0"/>
+                      <a:ext cx="5943600" cy="3343275"/>
+                    </a:xfrm>
+                    <a:prstGeom prst="rect">
+                      <a:avLst/>
+                    </a:prstGeom>
+                  </pic:spPr>
+                </pic:pic>
+              </a:graphicData>
+            </a:graphic>
+          </wp:inline>
+        </w:drawing>
+      </w:r>
+    </w:p>
+    <w:p/>
+    <w:p>
+      <w:r>
+        <w:t>After</w:t>
+      </w:r>
+    </w:p>
+    <w:p>
+      <w:r>
+        <w:rPr>
+          <w:noProof/>
+        </w:rPr>
+        <w:drawing>
+          <wp:inline distT="0" distB="0" distL="0" distR="0" wp14:anchorId="60884557" wp14:editId="3F039AC4">
+            <wp:extent cx="5943600" cy="3343275"/>
+            <wp:effectExtent l="0" t="0" r="0" b="9525"/>
+            <wp:docPr id="4" name="Picture 4"/>
+            <wp:cNvGraphicFramePr>
+              <a:graphicFrameLocks xmlns:a="http://schemas.openxmlformats.org/drawingml/2006/main" noChangeAspect="1"/>
+            </wp:cNvGraphicFramePr>
+            <a:graphic xmlns:a="http://schemas.openxmlformats.org/drawingml/2006/main">
+              <a:graphicData uri="http://schemas.openxmlformats.org/drawingml/2006/picture">
+                <pic:pic xmlns:pic="http://schemas.openxmlformats.org/drawingml/2006/picture">
+                  <pic:nvPicPr>
+                    <pic:cNvPr id="1" name=""/>
+                    <pic:cNvPicPr/>
+                  </pic:nvPicPr>
+                  <pic:blipFill>
+                    <a:blip r:embed="rId7"/>
                     <a:stretch>
                       <a:fillRect/>
                     </a:stretch>

</xml_diff>